<commit_message>
front end pre release
</commit_message>
<xml_diff>
--- a/storytelling/GLOBAL SOLUTION 1.docx
+++ b/storytelling/GLOBAL SOLUTION 1.docx
@@ -47,6 +47,15 @@
           <w:bCs/>
           <w:color w:val="1B1C1D"/>
         </w:rPr>
+        <w:t xml:space="preserve"> </w:t>
+      </w:r>
+      <w:r>
+        <w:rPr>
+          <w:rFonts w:eastAsia="Times New Roman" w:cstheme="minorHAnsi"/>
+          <w:b/>
+          <w:bCs/>
+          <w:color w:val="1B1C1D"/>
+        </w:rPr>
         <w:t>568191</w:t>
       </w:r>
     </w:p>
@@ -72,67 +81,59 @@
       </w:r>
       <w:r>
         <w:rPr>
-          <w:rFonts w:eastAsia="Times New Roman" w:cstheme="minorHAnsi"/>
-          <w:b/>
-          <w:bCs/>
-          <w:color w:val="1B1C1D"/>
-        </w:rPr>
-        <w:tab/>
-      </w:r>
-      <w:r>
-        <w:rPr>
-          <w:rFonts w:eastAsia="Times New Roman" w:cstheme="minorHAnsi"/>
-          <w:b/>
-          <w:bCs/>
-          <w:color w:val="1B1C1D"/>
-        </w:rPr>
-        <w:tab/>
-      </w:r>
-      <w:r>
-        <w:rPr>
-          <w:rFonts w:eastAsia="Times New Roman" w:cstheme="minorHAnsi"/>
-          <w:b/>
-          <w:bCs/>
-          <w:color w:val="1B1C1D"/>
-        </w:rPr>
-        <w:tab/>
-      </w:r>
-      <w:r>
-        <w:rPr>
-          <w:rFonts w:eastAsia="Times New Roman" w:cstheme="minorHAnsi"/>
-          <w:b/>
-          <w:bCs/>
-          <w:color w:val="1B1C1D"/>
-        </w:rPr>
-        <w:tab/>
-      </w:r>
-      <w:r>
-        <w:rPr>
-          <w:rFonts w:eastAsia="Times New Roman" w:cstheme="minorHAnsi"/>
-          <w:b/>
-          <w:bCs/>
-          <w:color w:val="1B1C1D"/>
-        </w:rPr>
-        <w:tab/>
-      </w:r>
-      <w:r>
-        <w:rPr>
-          <w:rFonts w:eastAsia="Times New Roman" w:cstheme="minorHAnsi"/>
-          <w:b/>
-          <w:bCs/>
-          <w:color w:val="1B1C1D"/>
-        </w:rPr>
-        <w:tab/>
-      </w:r>
-      <w:r>
-        <w:rPr>
-          <w:rFonts w:eastAsia="Times New Roman" w:cstheme="minorHAnsi"/>
-          <w:b/>
-          <w:bCs/>
-          <w:color w:val="1B1C1D"/>
-        </w:rPr>
-        <w:tab/>
+          <w:rFonts w:ascii="Consolas" w:eastAsia="Times New Roman" w:hAnsi="Consolas" w:cs="Times New Roman"/>
+          <w:color w:val="F8F8F2"/>
+          <w:sz w:val="21"/>
+          <w:szCs w:val="21"/>
+          <w:lang w:eastAsia="pt-BR"/>
+        </w:rPr>
+        <w:t xml:space="preserve"> </w:t>
+      </w:r>
+      <w:r>
+        <w:rPr>
+          <w:rFonts w:eastAsia="Times New Roman" w:cstheme="minorHAnsi"/>
+          <w:b/>
+          <w:bCs/>
+          <w:color w:val="1B1C1D"/>
+        </w:rPr>
+        <w:t>Diogo Henrique Alves Magalhães</w:t>
+      </w:r>
+      <w:r>
+        <w:rPr>
+          <w:rFonts w:eastAsia="Times New Roman" w:cstheme="minorHAnsi"/>
+          <w:b/>
+          <w:bCs/>
+          <w:color w:val="1B1C1D"/>
+        </w:rPr>
+        <w:t xml:space="preserve"> - </w:t>
+      </w:r>
+      <w:r>
+        <w:rPr>
+          <w:rFonts w:eastAsia="Times New Roman" w:cstheme="minorHAnsi"/>
+          <w:b/>
+          <w:bCs/>
+          <w:color w:val="1B1C1D"/>
+        </w:rPr>
         <w:t>RM:</w:t>
+      </w:r>
+      <w:r>
+        <w:rPr>
+          <w:rFonts w:ascii="Consolas" w:eastAsia="Times New Roman" w:hAnsi="Consolas" w:cs="Times New Roman"/>
+          <w:color w:val="F8F8F2"/>
+          <w:sz w:val="21"/>
+          <w:szCs w:val="21"/>
+          <w:lang w:eastAsia="pt-BR"/>
+        </w:rPr>
+        <w:t xml:space="preserve"> </w:t>
+      </w:r>
+      <w:r>
+        <w:rPr>
+          <w:rFonts w:eastAsia="Times New Roman" w:cstheme="minorHAnsi"/>
+          <w:b/>
+          <w:bCs/>
+          <w:color w:val="1B1C1D"/>
+        </w:rPr>
+        <w:t>568541</w:t>
       </w:r>
     </w:p>
     <w:p>
@@ -162,62 +163,72 @@
           <w:bCs/>
           <w:color w:val="1B1C1D"/>
         </w:rPr>
-        <w:tab/>
-      </w:r>
-      <w:r>
-        <w:rPr>
-          <w:rFonts w:eastAsia="Times New Roman" w:cstheme="minorHAnsi"/>
-          <w:b/>
-          <w:bCs/>
-          <w:color w:val="1B1C1D"/>
-        </w:rPr>
-        <w:tab/>
-      </w:r>
-      <w:r>
-        <w:rPr>
-          <w:rFonts w:eastAsia="Times New Roman" w:cstheme="minorHAnsi"/>
-          <w:b/>
-          <w:bCs/>
-          <w:color w:val="1B1C1D"/>
-        </w:rPr>
-        <w:tab/>
-      </w:r>
-      <w:r>
-        <w:rPr>
-          <w:rFonts w:eastAsia="Times New Roman" w:cstheme="minorHAnsi"/>
-          <w:b/>
-          <w:bCs/>
-          <w:color w:val="1B1C1D"/>
-        </w:rPr>
-        <w:tab/>
-      </w:r>
-      <w:r>
-        <w:rPr>
-          <w:rFonts w:eastAsia="Times New Roman" w:cstheme="minorHAnsi"/>
-          <w:b/>
-          <w:bCs/>
-          <w:color w:val="1B1C1D"/>
-        </w:rPr>
-        <w:tab/>
-      </w:r>
-      <w:r>
-        <w:rPr>
-          <w:rFonts w:eastAsia="Times New Roman" w:cstheme="minorHAnsi"/>
-          <w:b/>
-          <w:bCs/>
-          <w:color w:val="1B1C1D"/>
-        </w:rPr>
-        <w:tab/>
-      </w:r>
-      <w:r>
-        <w:rPr>
-          <w:rFonts w:eastAsia="Times New Roman" w:cstheme="minorHAnsi"/>
-          <w:b/>
-          <w:bCs/>
-          <w:color w:val="1B1C1D"/>
-        </w:rPr>
-        <w:tab/>
+        <w:t xml:space="preserve"> </w:t>
+      </w:r>
+      <w:proofErr w:type="spellStart"/>
+      <w:r>
+        <w:rPr>
+          <w:rFonts w:eastAsia="Times New Roman" w:cstheme="minorHAnsi"/>
+          <w:b/>
+          <w:bCs/>
+          <w:color w:val="1B1C1D"/>
+        </w:rPr>
+        <w:t>Geovanna</w:t>
+      </w:r>
+      <w:proofErr w:type="spellEnd"/>
+      <w:r>
+        <w:rPr>
+          <w:rFonts w:eastAsia="Times New Roman" w:cstheme="minorHAnsi"/>
+          <w:b/>
+          <w:bCs/>
+          <w:color w:val="1B1C1D"/>
+        </w:rPr>
+        <w:t xml:space="preserve"> Caroline Lima Santos</w:t>
+      </w:r>
+      <w:r>
+        <w:rPr>
+          <w:rFonts w:eastAsia="Times New Roman" w:cstheme="minorHAnsi"/>
+          <w:b/>
+          <w:bCs/>
+          <w:color w:val="1B1C1D"/>
+        </w:rPr>
+        <w:t xml:space="preserve"> </w:t>
+      </w:r>
+      <w:r>
+        <w:rPr>
+          <w:rFonts w:eastAsia="Times New Roman" w:cstheme="minorHAnsi"/>
+          <w:b/>
+          <w:bCs/>
+          <w:color w:val="1B1C1D"/>
+        </w:rPr>
+        <w:t xml:space="preserve">- </w:t>
+      </w:r>
+      <w:r>
+        <w:rPr>
+          <w:rFonts w:eastAsia="Times New Roman" w:cstheme="minorHAnsi"/>
+          <w:b/>
+          <w:bCs/>
+          <w:color w:val="1B1C1D"/>
+        </w:rPr>
         <w:t>RM:</w:t>
+      </w:r>
+      <w:r>
+        <w:rPr>
+          <w:rFonts w:eastAsia="Times New Roman" w:cstheme="minorHAnsi"/>
+          <w:b/>
+          <w:bCs/>
+          <w:color w:val="1B1C1D"/>
+        </w:rPr>
+        <w:t xml:space="preserve"> </w:t>
+      </w:r>
+      <w:r>
+        <w:rPr>
+          <w:rFonts w:eastAsia="Times New Roman" w:cstheme="minorHAnsi"/>
+          <w:b/>
+          <w:bCs/>
+          <w:color w:val="1B1C1D"/>
+        </w:rPr>
+        <w:t>567754</w:t>
       </w:r>
     </w:p>
     <w:p>
@@ -310,7 +321,23 @@
           <w:rFonts w:eastAsia="Times New Roman" w:cstheme="minorHAnsi"/>
           <w:color w:val="1B1C1D"/>
         </w:rPr>
-        <w:t>Seu grupo deve propor uma solução inovadora (produto, serviço, plataforma, modelo de negócio etc.) que utilize tecnologia para melhorar a vida das pessoas, preparar organizações e criar oportunidades mais justas e sustentáveis no futuro do trabalho. A solução deve endereçar temas como novas formas de aprendizagem, bem-estar no trabalho, modelos de reskilling, uso de IA como parceira do ser humano, ambientes híbridos ou economia verde.</w:t>
+        <w:t xml:space="preserve">Seu grupo deve propor uma solução inovadora (produto, serviço, plataforma, modelo de negócio etc.) que utilize tecnologia para melhorar a vida das pessoas, preparar organizações e criar oportunidades mais justas e sustentáveis no futuro do trabalho. A solução deve endereçar temas como novas formas de aprendizagem, bem-estar no trabalho, modelos de </w:t>
+      </w:r>
+      <w:proofErr w:type="spellStart"/>
+      <w:r>
+        <w:rPr>
+          <w:rFonts w:eastAsia="Times New Roman" w:cstheme="minorHAnsi"/>
+          <w:color w:val="1B1C1D"/>
+        </w:rPr>
+        <w:t>reskilling</w:t>
+      </w:r>
+      <w:proofErr w:type="spellEnd"/>
+      <w:r>
+        <w:rPr>
+          <w:rFonts w:eastAsia="Times New Roman" w:cstheme="minorHAnsi"/>
+          <w:color w:val="1B1C1D"/>
+        </w:rPr>
+        <w:t>, uso de IA como parceira do ser humano, ambientes híbridos ou economia verde.</w:t>
       </w:r>
     </w:p>
     <w:p>
@@ -1267,8 +1294,21 @@
           <w:highlight w:val="yellow"/>
           <w:lang w:eastAsia="pt-BR"/>
         </w:rPr>
-        <w:t>.doc</w:t>
-      </w:r>
+        <w:t>.</w:t>
+      </w:r>
+      <w:proofErr w:type="spellStart"/>
+      <w:r>
+        <w:rPr>
+          <w:rFonts w:ascii="Calibri" w:eastAsia="Times New Roman" w:hAnsi="Calibri" w:cs="Calibri"/>
+          <w:b/>
+          <w:bCs/>
+          <w:color w:val="0F1115"/>
+          <w:highlight w:val="yellow"/>
+          <w:lang w:eastAsia="pt-BR"/>
+        </w:rPr>
+        <w:t>doc</w:t>
+      </w:r>
+      <w:proofErr w:type="spellEnd"/>
       <w:r>
         <w:rPr>
           <w:rFonts w:ascii="Calibri" w:eastAsia="Times New Roman" w:hAnsi="Calibri" w:cs="Calibri"/>
@@ -1303,8 +1343,19 @@
           <w:highlight w:val="yellow"/>
           <w:lang w:eastAsia="pt-BR"/>
         </w:rPr>
-        <w:t>Nomes e RMs</w:t>
-      </w:r>
+        <w:t xml:space="preserve">Nomes e </w:t>
+      </w:r>
+      <w:proofErr w:type="spellStart"/>
+      <w:r>
+        <w:rPr>
+          <w:rFonts w:ascii="Calibri" w:eastAsia="Times New Roman" w:hAnsi="Calibri" w:cs="Calibri"/>
+          <w:color w:val="0F1115"/>
+          <w:highlight w:val="yellow"/>
+          <w:lang w:eastAsia="pt-BR"/>
+        </w:rPr>
+        <w:t>RMs</w:t>
+      </w:r>
+      <w:proofErr w:type="spellEnd"/>
       <w:r>
         <w:rPr>
           <w:rFonts w:ascii="Calibri" w:eastAsia="Times New Roman" w:hAnsi="Calibri" w:cs="Calibri"/>
@@ -2835,7 +2886,6 @@
   <w:style w:type="character" w:default="1" w:styleId="Fontepargpadro">
     <w:name w:val="Default Paragraph Font"/>
     <w:uiPriority w:val="1"/>
-    <w:semiHidden/>
     <w:unhideWhenUsed/>
   </w:style>
   <w:style w:type="table" w:default="1" w:styleId="Tabelanormal">
@@ -3149,23 +3199,6 @@
 </file>
 
 <file path=customXml/item1.xml><?xml version="1.0" encoding="utf-8"?>
-<p:properties xmlns:p="http://schemas.microsoft.com/office/2006/metadata/properties" xmlns:xsi="http://www.w3.org/2001/XMLSchema-instance" xmlns:pc="http://schemas.microsoft.com/office/infopath/2007/PartnerControls">
-  <documentManagement>
-    <ReferenceId xmlns="aae3dd2f-11a6-431c-95ac-58c25c8bb93d" xsi:nil="true"/>
-  </documentManagement>
-</p:properties>
-</file>
-
-<file path=customXml/item2.xml><?xml version="1.0" encoding="utf-8"?>
-<?mso-contentType ?>
-<FormTemplates xmlns="http://schemas.microsoft.com/sharepoint/v3/contenttype/forms">
-  <Display>DocumentLibraryForm</Display>
-  <Edit>DocumentLibraryForm</Edit>
-  <New>DocumentLibraryForm</New>
-</FormTemplates>
-</file>
-
-<file path=customXml/item3.xml><?xml version="1.0" encoding="utf-8"?>
 <ct:contentTypeSchema xmlns:ct="http://schemas.microsoft.com/office/2006/metadata/contentType" xmlns:ma="http://schemas.microsoft.com/office/2006/metadata/properties/metaAttributes" ct:_="" ma:_="" ma:contentTypeName="Documento" ma:contentTypeID="0x01010048688A95ED9C8C47AEA17B785247BF5A" ma:contentTypeVersion="4" ma:contentTypeDescription="Crie um novo documento." ma:contentTypeScope="" ma:versionID="b88532307f0985082026ff31fd6b934c">
   <xsd:schema xmlns:xsd="http://www.w3.org/2001/XMLSchema" xmlns:xs="http://www.w3.org/2001/XMLSchema" xmlns:p="http://schemas.microsoft.com/office/2006/metadata/properties" xmlns:ns2="aae3dd2f-11a6-431c-95ac-58c25c8bb93d" targetNamespace="http://schemas.microsoft.com/office/2006/metadata/properties" ma:root="true" ma:fieldsID="7b2c5cdf80a5e3ab848e4a53ed4bb6ab" ns2:_="">
     <xsd:import namespace="aae3dd2f-11a6-431c-95ac-58c25c8bb93d"/>
@@ -3309,25 +3342,24 @@
 </ct:contentTypeSchema>
 </file>
 
-<file path=customXml/itemProps1.xml><?xml version="1.0" encoding="utf-8"?>
-<ds:datastoreItem xmlns:ds="http://schemas.openxmlformats.org/officeDocument/2006/customXml" ds:itemID="{96695F5C-181F-4E31-B45F-C82C88E2B954}">
-  <ds:schemaRefs>
-    <ds:schemaRef ds:uri="http://schemas.microsoft.com/office/2006/metadata/properties"/>
-    <ds:schemaRef ds:uri="http://schemas.microsoft.com/office/infopath/2007/PartnerControls"/>
-    <ds:schemaRef ds:uri="aae3dd2f-11a6-431c-95ac-58c25c8bb93d"/>
-  </ds:schemaRefs>
-</ds:datastoreItem>
+<file path=customXml/item2.xml><?xml version="1.0" encoding="utf-8"?>
+<?mso-contentType ?>
+<FormTemplates xmlns="http://schemas.microsoft.com/sharepoint/v3/contenttype/forms">
+  <Display>DocumentLibraryForm</Display>
+  <Edit>DocumentLibraryForm</Edit>
+  <New>DocumentLibraryForm</New>
+</FormTemplates>
 </file>
 
-<file path=customXml/itemProps2.xml><?xml version="1.0" encoding="utf-8"?>
-<ds:datastoreItem xmlns:ds="http://schemas.openxmlformats.org/officeDocument/2006/customXml" ds:itemID="{65348109-662C-42E0-98A8-CEF5255F5E96}">
-  <ds:schemaRefs>
-    <ds:schemaRef ds:uri="http://schemas.microsoft.com/sharepoint/v3/contenttype/forms"/>
-  </ds:schemaRefs>
-</ds:datastoreItem>
+<file path=customXml/item3.xml><?xml version="1.0" encoding="utf-8"?>
+<p:properties xmlns:p="http://schemas.microsoft.com/office/2006/metadata/properties" xmlns:xsi="http://www.w3.org/2001/XMLSchema-instance" xmlns:pc="http://schemas.microsoft.com/office/infopath/2007/PartnerControls">
+  <documentManagement>
+    <ReferenceId xmlns="aae3dd2f-11a6-431c-95ac-58c25c8bb93d" xsi:nil="true"/>
+  </documentManagement>
+</p:properties>
 </file>
 
-<file path=customXml/itemProps3.xml><?xml version="1.0" encoding="utf-8"?>
+<file path=customXml/itemProps1.xml><?xml version="1.0" encoding="utf-8"?>
 <ds:datastoreItem xmlns:ds="http://schemas.openxmlformats.org/officeDocument/2006/customXml" ds:itemID="{7D5BBD5B-C2B2-492C-8C53-3970D940D311}">
   <ds:schemaRefs>
     <ds:schemaRef ds:uri="http://schemas.microsoft.com/office/2006/metadata/contentType"/>
@@ -3343,4 +3375,22 @@
     <ds:schemaRef ds:uri="http://schemas.microsoft.com/internal/obd"/>
   </ds:schemaRefs>
 </ds:datastoreItem>
+</file>
+
+<file path=customXml/itemProps2.xml><?xml version="1.0" encoding="utf-8"?>
+<ds:datastoreItem xmlns:ds="http://schemas.openxmlformats.org/officeDocument/2006/customXml" ds:itemID="{65348109-662C-42E0-98A8-CEF5255F5E96}">
+  <ds:schemaRefs>
+    <ds:schemaRef ds:uri="http://schemas.microsoft.com/sharepoint/v3/contenttype/forms"/>
+  </ds:schemaRefs>
+</ds:datastoreItem>
+</file>
+
+<file path=customXml/itemProps3.xml><?xml version="1.0" encoding="utf-8"?>
+<ds:datastoreItem xmlns:ds="http://schemas.openxmlformats.org/officeDocument/2006/customXml" ds:itemID="{96695F5C-181F-4E31-B45F-C82C88E2B954}">
+  <ds:schemaRefs>
+    <ds:schemaRef ds:uri="http://schemas.microsoft.com/office/2006/metadata/properties"/>
+    <ds:schemaRef ds:uri="http://schemas.microsoft.com/office/infopath/2007/PartnerControls"/>
+    <ds:schemaRef ds:uri="aae3dd2f-11a6-431c-95ac-58c25c8bb93d"/>
+  </ds:schemaRefs>
+</ds:datastoreItem>
 </file>
</xml_diff>